<commit_message>
Update DỰ ÁN PHÂN TÍCH DỮ LIỆU.docx
</commit_message>
<xml_diff>
--- a/DỰ ÁN PHÂN TÍCH DỮ LIỆU.docx
+++ b/DỰ ÁN PHÂN TÍCH DỮ LIỆU.docx
@@ -14,6 +14,20 @@
           <w:b/>
         </w:rPr>
         <w:t>DỰ ÁN PHÂN TÍCH DỮ LIỆU</w:t>
+      </w:r>
+    </w:p>
+    <w:p>
+      <w:pPr>
+        <w:jc w:val="center"/>
+        <w:rPr>
+          <w:b/>
+        </w:rPr>
+      </w:pPr>
+      <w:r>
+        <w:rPr>
+          <w:b/>
+        </w:rPr>
+        <w:t>Họ và tên: Nguyễn Phước</w:t>
       </w:r>
       <w:bookmarkStart w:id="0" w:name="_GoBack"/>
       <w:bookmarkEnd w:id="0"/>

</xml_diff>